<commit_message>
added links to git pages to the file
</commit_message>
<xml_diff>
--- a/Informe.docx
+++ b/Informe.docx
@@ -7,14 +7,12 @@
         <w:rPr>
           <w:b/>
           <w:bCs/>
-          <w:lang w:val="en-US"/>
-        </w:rPr>
-      </w:pPr>
-      <w:r>
-        <w:rPr>
-          <w:b/>
-          <w:bCs/>
-          <w:lang w:val="en-US"/>
+        </w:rPr>
+      </w:pPr>
+      <w:r>
+        <w:rPr>
+          <w:b/>
+          <w:bCs/>
         </w:rPr>
         <w:t>Repo:</w:t>
       </w:r>
@@ -24,14 +22,27 @@
         <w:rPr>
           <w:b/>
           <w:bCs/>
-          <w:lang w:val="en-US"/>
-        </w:rPr>
-      </w:pPr>
-      <w:r>
-        <w:rPr>
-          <w:b/>
-          <w:bCs/>
-          <w:lang w:val="en-US"/>
+        </w:rPr>
+      </w:pPr>
+      <w:r>
+        <w:rPr>
+          <w:b/>
+          <w:bCs/>
+        </w:rPr>
+        <w:t>https://github.com/juandavid2025/juandavid2025.github.io.git</w:t>
+      </w:r>
+    </w:p>
+    <w:p>
+      <w:pPr>
+        <w:rPr>
+          <w:b/>
+          <w:bCs/>
+        </w:rPr>
+      </w:pPr>
+      <w:r>
+        <w:rPr>
+          <w:b/>
+          <w:bCs/>
         </w:rPr>
         <w:t>Enlace p</w:t>
       </w:r>
@@ -47,31 +58,26 @@
         <w:rPr>
           <w:b/>
           <w:bCs/>
-          <w:lang w:val="en-US"/>
         </w:rPr>
         <w:t>gina git:</w:t>
       </w:r>
     </w:p>
     <w:p>
-      <w:pPr>
-        <w:rPr>
-          <w:lang w:val="en-US"/>
-        </w:rPr>
-      </w:pPr>
-    </w:p>
-    <w:p>
-      <w:pPr>
-        <w:rPr>
-          <w:b/>
-          <w:bCs/>
-          <w:lang w:val="en-US"/>
-        </w:rPr>
-      </w:pPr>
-      <w:r>
-        <w:rPr>
-          <w:b/>
-          <w:bCs/>
-          <w:lang w:val="en-US"/>
+      <w:r>
+        <w:t>https://juandavid2025.github.io/homework1</w:t>
+      </w:r>
+    </w:p>
+    <w:p>
+      <w:pPr>
+        <w:rPr>
+          <w:b/>
+          <w:bCs/>
+        </w:rPr>
+      </w:pPr>
+      <w:r>
+        <w:rPr>
+          <w:b/>
+          <w:bCs/>
         </w:rPr>
         <w:t>Problemas:</w:t>
       </w:r>
@@ -244,6 +250,9 @@
         <w:pStyle w:val="ListParagraph"/>
       </w:pPr>
       <w:r>
+        <w:rPr>
+          <w:noProof/>
+        </w:rPr>
         <w:lastRenderedPageBreak/>
         <w:drawing>
           <wp:inline distT="0" distB="0" distL="0" distR="0" wp14:anchorId="37AD8A34" wp14:editId="22D4C839">

</xml_diff>